<commit_message>
Datos ingresados en la entrevista
</commit_message>
<xml_diff>
--- a/Documentos/Reuniones/Entrevista 16 de junio de 2017.docx
+++ b/Documentos/Reuniones/Entrevista 16 de junio de 2017.docx
@@ -1,6 +1,6 @@
 
 <file path=word/document.xml><?xml version="1.0" encoding="utf-8"?>
-<w:document xmlns:wpc="http://schemas.microsoft.com/office/word/2010/wordprocessingCanvas" xmlns:cx="http://schemas.microsoft.com/office/drawing/2014/chartex" xmlns:cx1="http://schemas.microsoft.com/office/drawing/2015/9/8/chartex" xmlns:cx2="http://schemas.microsoft.com/office/drawing/2015/10/21/chartex" xmlns:cx3="http://schemas.microsoft.com/office/drawing/2016/5/9/chartex" xmlns:cx4="http://schemas.microsoft.com/office/drawing/2016/5/10/chartex" xmlns:cx5="http://schemas.microsoft.com/office/drawing/2016/5/11/chartex" xmlns:cx6="http://schemas.microsoft.com/office/drawing/2016/5/12/chartex" xmlns:cx7="http://schemas.microsoft.com/office/drawing/2016/5/13/chartex" xmlns:cx8="http://schemas.microsoft.com/office/drawing/2016/5/14/chartex" xmlns:mc="http://schemas.openxmlformats.org/markup-compatibility/2006" xmlns:aink="http://schemas.microsoft.com/office/drawing/2016/ink" xmlns:o="urn:schemas-microsoft-com:office:office" xmlns:r="http://schemas.openxmlformats.org/officeDocument/2006/relationships" xmlns:m="http://schemas.openxmlformats.org/officeDocument/2006/math" xmlns:v="urn:schemas-microsoft-com:vml" xmlns:wp14="http://schemas.microsoft.com/office/word/2010/wordprocessingDrawing" xmlns:wp="http://schemas.openxmlformats.org/drawingml/2006/wordprocessingDrawing" xmlns:w10="urn:schemas-microsoft-com:office:word" xmlns:w="http://schemas.openxmlformats.org/wordprocessingml/2006/main" xmlns:w14="http://schemas.microsoft.com/office/word/2010/wordml" xmlns:w15="http://schemas.microsoft.com/office/word/2012/wordml" xmlns:w16se="http://schemas.microsoft.com/office/word/2015/wordml/symex" xmlns:wpg="http://schemas.microsoft.com/office/word/2010/wordprocessingGroup" xmlns:wpi="http://schemas.microsoft.com/office/word/2010/wordprocessingInk" xmlns:wne="http://schemas.microsoft.com/office/word/2006/wordml" xmlns:wps="http://schemas.microsoft.com/office/word/2010/wordprocessingShape" mc:Ignorable="w14 w15 w16se wp14">
+<w:document xmlns:wpc="http://schemas.microsoft.com/office/word/2010/wordprocessingCanvas" xmlns:cx="http://schemas.microsoft.com/office/drawing/2014/chartex" xmlns:cx1="http://schemas.microsoft.com/office/drawing/2015/9/8/chartex" xmlns:cx2="http://schemas.microsoft.com/office/drawing/2015/10/21/chartex" xmlns:cx3="http://schemas.microsoft.com/office/drawing/2016/5/9/chartex" xmlns:cx4="http://schemas.microsoft.com/office/drawing/2016/5/10/chartex" xmlns:cx5="http://schemas.microsoft.com/office/drawing/2016/5/11/chartex" xmlns:cx6="http://schemas.microsoft.com/office/drawing/2016/5/12/chartex" xmlns:cx7="http://schemas.microsoft.com/office/drawing/2016/5/13/chartex" xmlns:cx8="http://schemas.microsoft.com/office/drawing/2016/5/14/chartex" xmlns:mc="http://schemas.openxmlformats.org/markup-compatibility/2006" xmlns:aink="http://schemas.microsoft.com/office/drawing/2016/ink" xmlns:am3d="http://schemas.microsoft.com/office/drawing/2017/model3d" xmlns:o="urn:schemas-microsoft-com:office:office" xmlns:r="http://schemas.openxmlformats.org/officeDocument/2006/relationships" xmlns:m="http://schemas.openxmlformats.org/officeDocument/2006/math" xmlns:v="urn:schemas-microsoft-com:vml" xmlns:wp14="http://schemas.microsoft.com/office/word/2010/wordprocessingDrawing" xmlns:wp="http://schemas.openxmlformats.org/drawingml/2006/wordprocessingDrawing" xmlns:w10="urn:schemas-microsoft-com:office:word" xmlns:w="http://schemas.openxmlformats.org/wordprocessingml/2006/main" xmlns:w14="http://schemas.microsoft.com/office/word/2010/wordml" xmlns:w15="http://schemas.microsoft.com/office/word/2012/wordml" xmlns:w16se="http://schemas.microsoft.com/office/word/2015/wordml/symex" xmlns:wpg="http://schemas.microsoft.com/office/word/2010/wordprocessingGroup" xmlns:wpi="http://schemas.microsoft.com/office/word/2010/wordprocessingInk" xmlns:wne="http://schemas.microsoft.com/office/word/2006/wordml" xmlns:wps="http://schemas.microsoft.com/office/word/2010/wordprocessingShape" mc:Ignorable="w14 w15 w16se wp14">
   <w:body>
     <w:p>
       <w:pPr>
@@ -39,6 +39,14 @@
     </w:p>
     <w:p>
       <w:pPr>
+        <w:jc w:val="both"/>
+      </w:pPr>
+      <w:r>
+        <w:t>No existe una frecuencia fija para la actualización del equipo, cada vez que algún equipo ya no funcione es cambiado y según surjan las necesidades se va adquiriendo nuevo equipo.</w:t>
+      </w:r>
+    </w:p>
+    <w:p>
+      <w:pPr>
         <w:pStyle w:val="Prrafodelista"/>
         <w:numPr>
           <w:ilvl w:val="0"/>
@@ -52,6 +60,14 @@
     </w:p>
     <w:p>
       <w:pPr>
+        <w:jc w:val="both"/>
+      </w:pPr>
+      <w:r>
+        <w:t>Todas las áreas cuentan con computadora a excepción del área de enfermería.</w:t>
+      </w:r>
+    </w:p>
+    <w:p>
+      <w:pPr>
         <w:pStyle w:val="Prrafodelista"/>
         <w:numPr>
           <w:ilvl w:val="0"/>
@@ -65,6 +81,14 @@
     </w:p>
     <w:p>
       <w:pPr>
+        <w:jc w:val="both"/>
+      </w:pPr>
+      <w:r>
+        <w:t>No existe una conexión entre la ubicación del hospital y la ubicación de la clínica y la farmacia, pero si existe entre las computadoras de cada infraestructura.</w:t>
+      </w:r>
+    </w:p>
+    <w:p>
+      <w:pPr>
         <w:pStyle w:val="Prrafodelista"/>
         <w:numPr>
           <w:ilvl w:val="0"/>
@@ -78,6 +102,14 @@
     </w:p>
     <w:p>
       <w:pPr>
+        <w:jc w:val="both"/>
+      </w:pPr>
+      <w:r>
+        <w:t>No se cuentan con manuales administrativos.</w:t>
+      </w:r>
+    </w:p>
+    <w:p>
+      <w:pPr>
         <w:pStyle w:val="Prrafodelista"/>
         <w:numPr>
           <w:ilvl w:val="0"/>
@@ -91,6 +123,14 @@
     </w:p>
     <w:p>
       <w:pPr>
+        <w:jc w:val="both"/>
+      </w:pPr>
+      <w:r>
+        <w:t xml:space="preserve">No se brinda capacitación dentro de Grupo Promesa, solamente a operarios como requisito de Dirección Nacional de Medicamentos, para el manejo de farmacia y su renovación. </w:t>
+      </w:r>
+    </w:p>
+    <w:p>
+      <w:pPr>
         <w:pStyle w:val="Prrafodelista"/>
         <w:numPr>
           <w:ilvl w:val="0"/>
@@ -107,13 +147,29 @@
         <w:jc w:val="both"/>
       </w:pPr>
       <w:r>
-        <w:t>Explicación sobre la dificultad para migrar datos de una aplic</w:t>
+        <w:t>No se cuenta con un estándar los códigos son establecidos al azar.</w:t>
+      </w:r>
+    </w:p>
+    <w:p>
+      <w:pPr>
+        <w:jc w:val="both"/>
+      </w:pPr>
+      <w:r>
+        <w:t>Explicación sobre la dificultad para migrar datos de una aplicación a otra debido al mal uso de estándares y formatos de datos para su registro.</w:t>
+      </w:r>
+    </w:p>
+    <w:p>
+      <w:pPr>
+        <w:jc w:val="both"/>
+      </w:pPr>
+      <w:r>
+        <w:t xml:space="preserve">Debido a que existe una incorrecta manipulación de los registros y la falta de </w:t>
+      </w:r>
+      <w:r>
+        <w:t>normalización de las tablas no es posible la migración y se opta por un ingreso manual de los datos.</w:t>
       </w:r>
       <w:bookmarkStart w:id="0" w:name="_GoBack"/>
       <w:bookmarkEnd w:id="0"/>
-      <w:r>
-        <w:t>ación a otra debido al mal uso de estándares y formatos de datos para su registro.</w:t>
-      </w:r>
     </w:p>
     <w:sectPr>
       <w:pgSz w:w="12240" w:h="15840"/>
@@ -126,7 +182,7 @@
 </file>
 
 <file path=word/numbering.xml><?xml version="1.0" encoding="utf-8"?>
-<w:numbering xmlns:wpc="http://schemas.microsoft.com/office/word/2010/wordprocessingCanvas" xmlns:cx="http://schemas.microsoft.com/office/drawing/2014/chartex" xmlns:cx1="http://schemas.microsoft.com/office/drawing/2015/9/8/chartex" xmlns:cx2="http://schemas.microsoft.com/office/drawing/2015/10/21/chartex" xmlns:cx3="http://schemas.microsoft.com/office/drawing/2016/5/9/chartex" xmlns:cx4="http://schemas.microsoft.com/office/drawing/2016/5/10/chartex" xmlns:cx5="http://schemas.microsoft.com/office/drawing/2016/5/11/chartex" xmlns:cx6="http://schemas.microsoft.com/office/drawing/2016/5/12/chartex" xmlns:cx7="http://schemas.microsoft.com/office/drawing/2016/5/13/chartex" xmlns:cx8="http://schemas.microsoft.com/office/drawing/2016/5/14/chartex" xmlns:mc="http://schemas.openxmlformats.org/markup-compatibility/2006" xmlns:aink="http://schemas.microsoft.com/office/drawing/2016/ink" xmlns:o="urn:schemas-microsoft-com:office:office" xmlns:r="http://schemas.openxmlformats.org/officeDocument/2006/relationships" xmlns:m="http://schemas.openxmlformats.org/officeDocument/2006/math" xmlns:v="urn:schemas-microsoft-com:vml" xmlns:wp14="http://schemas.microsoft.com/office/word/2010/wordprocessingDrawing" xmlns:wp="http://schemas.openxmlformats.org/drawingml/2006/wordprocessingDrawing" xmlns:w10="urn:schemas-microsoft-com:office:word" xmlns:w="http://schemas.openxmlformats.org/wordprocessingml/2006/main" xmlns:w14="http://schemas.microsoft.com/office/word/2010/wordml" xmlns:w15="http://schemas.microsoft.com/office/word/2012/wordml" xmlns:w16se="http://schemas.microsoft.com/office/word/2015/wordml/symex" xmlns:wpg="http://schemas.microsoft.com/office/word/2010/wordprocessingGroup" xmlns:wpi="http://schemas.microsoft.com/office/word/2010/wordprocessingInk" xmlns:wne="http://schemas.microsoft.com/office/word/2006/wordml" xmlns:wps="http://schemas.microsoft.com/office/word/2010/wordprocessingShape" mc:Ignorable="w14 w15 w16se wp14">
+<w:numbering xmlns:wpc="http://schemas.microsoft.com/office/word/2010/wordprocessingCanvas" xmlns:cx="http://schemas.microsoft.com/office/drawing/2014/chartex" xmlns:cx1="http://schemas.microsoft.com/office/drawing/2015/9/8/chartex" xmlns:cx2="http://schemas.microsoft.com/office/drawing/2015/10/21/chartex" xmlns:cx3="http://schemas.microsoft.com/office/drawing/2016/5/9/chartex" xmlns:cx4="http://schemas.microsoft.com/office/drawing/2016/5/10/chartex" xmlns:cx5="http://schemas.microsoft.com/office/drawing/2016/5/11/chartex" xmlns:cx6="http://schemas.microsoft.com/office/drawing/2016/5/12/chartex" xmlns:cx7="http://schemas.microsoft.com/office/drawing/2016/5/13/chartex" xmlns:cx8="http://schemas.microsoft.com/office/drawing/2016/5/14/chartex" xmlns:mc="http://schemas.openxmlformats.org/markup-compatibility/2006" xmlns:aink="http://schemas.microsoft.com/office/drawing/2016/ink" xmlns:am3d="http://schemas.microsoft.com/office/drawing/2017/model3d" xmlns:o="urn:schemas-microsoft-com:office:office" xmlns:r="http://schemas.openxmlformats.org/officeDocument/2006/relationships" xmlns:m="http://schemas.openxmlformats.org/officeDocument/2006/math" xmlns:v="urn:schemas-microsoft-com:vml" xmlns:wp14="http://schemas.microsoft.com/office/word/2010/wordprocessingDrawing" xmlns:wp="http://schemas.openxmlformats.org/drawingml/2006/wordprocessingDrawing" xmlns:w10="urn:schemas-microsoft-com:office:word" xmlns:w="http://schemas.openxmlformats.org/wordprocessingml/2006/main" xmlns:w14="http://schemas.microsoft.com/office/word/2010/wordml" xmlns:w15="http://schemas.microsoft.com/office/word/2012/wordml" xmlns:w16se="http://schemas.microsoft.com/office/word/2015/wordml/symex" xmlns:wpg="http://schemas.microsoft.com/office/word/2010/wordprocessingGroup" xmlns:wpi="http://schemas.microsoft.com/office/word/2010/wordprocessingInk" xmlns:wne="http://schemas.microsoft.com/office/word/2006/wordml" xmlns:wps="http://schemas.microsoft.com/office/word/2010/wordprocessingShape" mc:Ignorable="w14 w15 w16se wp14">
   <w:abstractNum w:abstractNumId="0" w15:restartNumberingAfterBreak="0">
     <w:nsid w:val="1AB42FD7"/>
     <w:multiLevelType w:val="hybridMultilevel"/>
@@ -236,7 +292,7 @@
       </w:pPr>
     </w:pPrDefault>
   </w:docDefaults>
-  <w:latentStyles w:defLockedState="0" w:defUIPriority="99" w:defSemiHidden="0" w:defUnhideWhenUsed="0" w:defQFormat="0" w:count="374">
+  <w:latentStyles w:defLockedState="0" w:defUIPriority="99" w:defSemiHidden="0" w:defUnhideWhenUsed="0" w:defQFormat="0" w:count="375">
     <w:lsdException w:name="Normal" w:uiPriority="0" w:qFormat="1"/>
     <w:lsdException w:name="heading 1" w:uiPriority="9" w:qFormat="1"/>
     <w:lsdException w:name="heading 2" w:semiHidden="1" w:uiPriority="9" w:unhideWhenUsed="1" w:qFormat="1"/>
@@ -342,7 +398,6 @@
     <w:lsdException w:name="HTML Sample" w:semiHidden="1" w:unhideWhenUsed="1"/>
     <w:lsdException w:name="HTML Typewriter" w:semiHidden="1" w:unhideWhenUsed="1"/>
     <w:lsdException w:name="HTML Variable" w:semiHidden="1" w:unhideWhenUsed="1"/>
-    <w:lsdException w:name="Normal Table" w:semiHidden="1" w:unhideWhenUsed="1"/>
     <w:lsdException w:name="annotation subject" w:semiHidden="1" w:unhideWhenUsed="1"/>
     <w:lsdException w:name="No List" w:semiHidden="1" w:unhideWhenUsed="1"/>
     <w:lsdException w:name="Outline List 1" w:semiHidden="1" w:unhideWhenUsed="1"/>
@@ -389,10 +444,8 @@
     <w:lsdException w:name="Table Subtle 2" w:semiHidden="1" w:unhideWhenUsed="1"/>
     <w:lsdException w:name="Table Web 1" w:semiHidden="1" w:unhideWhenUsed="1"/>
     <w:lsdException w:name="Table Web 2" w:semiHidden="1" w:unhideWhenUsed="1"/>
-    <w:lsdException w:name="Table Web 3" w:semiHidden="1" w:unhideWhenUsed="1"/>
     <w:lsdException w:name="Balloon Text" w:semiHidden="1" w:unhideWhenUsed="1"/>
     <w:lsdException w:name="Table Grid" w:uiPriority="39"/>
-    <w:lsdException w:name="Table Theme" w:semiHidden="1" w:unhideWhenUsed="1"/>
     <w:lsdException w:name="Placeholder Text" w:semiHidden="1"/>
     <w:lsdException w:name="No Spacing" w:uiPriority="1" w:qFormat="1"/>
     <w:lsdException w:name="Light Shading" w:uiPriority="60"/>
@@ -611,6 +664,7 @@
     <w:lsdException w:name="Mention" w:semiHidden="1" w:unhideWhenUsed="1"/>
     <w:lsdException w:name="Smart Hyperlink" w:semiHidden="1" w:unhideWhenUsed="1"/>
     <w:lsdException w:name="Hashtag" w:semiHidden="1" w:unhideWhenUsed="1"/>
+    <w:lsdException w:name="Unresolved Mention" w:semiHidden="1" w:unhideWhenUsed="1"/>
   </w:latentStyles>
   <w:style w:type="paragraph" w:default="1" w:styleId="Normal">
     <w:name w:val="Normal"/>

</xml_diff>